<commit_message>
cập nhật mục lục charter
</commit_message>
<xml_diff>
--- a/Project Initiation/Project-Charter-Long_tv.docx
+++ b/Project Initiation/Project-Charter-Long_tv.docx
@@ -444,7 +444,7 @@
                 <w:sz w:val="28"/>
                 <w:szCs w:val="28"/>
               </w:rPr>
-              <w:t>2</w:t>
+              <w:t>3</w:t>
             </w:r>
             <w:r>
               <w:rPr>
@@ -1247,7 +1247,7 @@
                 <w:sz w:val="28"/>
                 <w:szCs w:val="28"/>
               </w:rPr>
-              <w:t>4</w:t>
+              <w:t>5</w:t>
             </w:r>
             <w:r>
               <w:rPr>
@@ -1608,7 +1608,7 @@
                 <w:sz w:val="28"/>
                 <w:szCs w:val="28"/>
               </w:rPr>
-              <w:t>5</w:t>
+              <w:t>6</w:t>
             </w:r>
             <w:r>
               <w:rPr>

</xml_diff>